<commit_message>
Agregado el quinto reporte con su respectivo mockup y descripcion.
</commit_message>
<xml_diff>
--- a/docs/delivery-2/E2_Estupiñan-Balanta-Ramírez_Gómez.docx
+++ b/docs/delivery-2/E2_Estupiñan-Balanta-Ramírez_Gómez.docx
@@ -2245,32 +2245,276 @@
           <w:lang w:val="es-ES"/>
         </w:rPr>
         <w:lastRenderedPageBreak/>
-        <w:t>Otro más</w:t>
-      </w:r>
-    </w:p>
-    <w:p>
-      <w:pPr>
-        <w:pStyle w:val="Prrafodelista"/>
-        <w:ind w:left="792"/>
-        <w:rPr>
-          <w:rFonts w:ascii="Segoe UI Symbol" w:hAnsi="Segoe UI Symbol"/>
-          <w:sz w:val="24"/>
-          <w:szCs w:val="24"/>
-          <w:lang w:val="es-ES"/>
-        </w:rPr>
-      </w:pPr>
-    </w:p>
-    <w:p>
-      <w:pPr>
-        <w:pStyle w:val="Prrafodelista"/>
-        <w:ind w:left="360"/>
-        <w:rPr>
-          <w:rFonts w:ascii="Segoe UI Symbol" w:hAnsi="Segoe UI Symbol"/>
-          <w:sz w:val="24"/>
-          <w:szCs w:val="24"/>
-          <w:lang w:val="es-ES"/>
-        </w:rPr>
-      </w:pPr>
+        <w:t>Ubicación de las Distintas Estaciones de Monitoreo</w:t>
+      </w:r>
+    </w:p>
+    <w:p>
+      <w:pPr>
+        <w:pStyle w:val="Prrafodelista"/>
+        <w:ind w:left="792"/>
+        <w:rPr>
+          <w:rFonts w:ascii="Segoe UI Symbol" w:hAnsi="Segoe UI Symbol"/>
+          <w:b/>
+          <w:bCs/>
+          <w:sz w:val="24"/>
+          <w:szCs w:val="24"/>
+          <w:lang w:val="es-ES"/>
+        </w:rPr>
+      </w:pPr>
+    </w:p>
+    <w:p>
+      <w:pPr>
+        <w:pStyle w:val="Prrafodelista"/>
+        <w:ind w:left="792"/>
+        <w:jc w:val="both"/>
+        <w:rPr>
+          <w:rFonts w:ascii="Segoe UI Symbol" w:hAnsi="Segoe UI Symbol"/>
+          <w:sz w:val="24"/>
+          <w:szCs w:val="24"/>
+          <w:lang w:val="es-ES"/>
+        </w:rPr>
+      </w:pPr>
+      <w:r>
+        <w:rPr>
+          <w:rFonts w:ascii="Segoe UI Symbol" w:hAnsi="Segoe UI Symbol"/>
+          <w:sz w:val="24"/>
+          <w:szCs w:val="24"/>
+          <w:lang w:val="es-ES"/>
+        </w:rPr>
+        <w:t>Este informe permitirá visualizar las distintas Estaciones de Monitoreo a través de un mapa interactivo, en el cual se mostrará la ubicación de dicha estación y datos generales de ésta.</w:t>
+      </w:r>
+    </w:p>
+    <w:p>
+      <w:pPr>
+        <w:pStyle w:val="Prrafodelista"/>
+        <w:ind w:left="792"/>
+        <w:rPr>
+          <w:rFonts w:ascii="Segoe UI Symbol" w:hAnsi="Segoe UI Symbol"/>
+          <w:sz w:val="24"/>
+          <w:szCs w:val="24"/>
+          <w:lang w:val="es-ES"/>
+        </w:rPr>
+      </w:pPr>
+    </w:p>
+    <w:p>
+      <w:pPr>
+        <w:pStyle w:val="Prrafodelista"/>
+        <w:ind w:left="360"/>
+        <w:rPr>
+          <w:rFonts w:ascii="Segoe UI Symbol" w:hAnsi="Segoe UI Symbol"/>
+          <w:sz w:val="24"/>
+          <w:szCs w:val="24"/>
+          <w:lang w:val="es-ES"/>
+        </w:rPr>
+      </w:pPr>
+      <w:r>
+        <w:rPr>
+          <w:rFonts w:ascii="Segoe UI Symbol" w:hAnsi="Segoe UI Symbol"/>
+          <w:sz w:val="24"/>
+          <w:szCs w:val="24"/>
+          <w:lang w:val="es-ES"/>
+        </w:rPr>
+        <w:tab/>
+        <w:t xml:space="preserve"> </w:t>
+      </w:r>
+      <w:r>
+        <w:rPr>
+          <w:rFonts w:ascii="Segoe UI Symbol" w:hAnsi="Segoe UI Symbol"/>
+          <w:b/>
+          <w:bCs/>
+          <w:sz w:val="24"/>
+          <w:szCs w:val="24"/>
+          <w:lang w:val="es-ES"/>
+        </w:rPr>
+        <w:t>Variables:</w:t>
+      </w:r>
+      <w:r>
+        <w:rPr>
+          <w:rFonts w:ascii="Segoe UI Symbol" w:hAnsi="Segoe UI Symbol"/>
+          <w:sz w:val="24"/>
+          <w:szCs w:val="24"/>
+          <w:lang w:val="es-ES"/>
+        </w:rPr>
+        <w:t xml:space="preserve"> Nombre de la Estación, Nombre del Municipio, Departamento, Autoridad Ambiental, </w:t>
+      </w:r>
+    </w:p>
+    <w:p>
+      <w:pPr>
+        <w:pStyle w:val="Prrafodelista"/>
+        <w:ind w:left="360"/>
+        <w:rPr>
+          <w:rFonts w:ascii="Segoe UI Symbol" w:hAnsi="Segoe UI Symbol"/>
+          <w:sz w:val="24"/>
+          <w:szCs w:val="24"/>
+          <w:lang w:val="es-ES"/>
+        </w:rPr>
+      </w:pPr>
+      <w:r>
+        <w:rPr>
+          <w:rFonts w:ascii="Segoe UI Symbol" w:hAnsi="Segoe UI Symbol"/>
+          <w:sz w:val="24"/>
+          <w:szCs w:val="24"/>
+          <w:lang w:val="es-ES"/>
+        </w:rPr>
+        <w:tab/>
+        <w:t xml:space="preserve"> variable.</w:t>
+      </w:r>
+    </w:p>
+    <w:p>
+      <w:pPr>
+        <w:pStyle w:val="Prrafodelista"/>
+        <w:ind w:left="360"/>
+        <w:rPr>
+          <w:rFonts w:ascii="Segoe UI Symbol" w:hAnsi="Segoe UI Symbol"/>
+          <w:sz w:val="24"/>
+          <w:szCs w:val="24"/>
+          <w:lang w:val="es-ES"/>
+        </w:rPr>
+      </w:pPr>
+    </w:p>
+    <w:p>
+      <w:pPr>
+        <w:pStyle w:val="Prrafodelista"/>
+        <w:ind w:left="360"/>
+        <w:rPr>
+          <w:rFonts w:ascii="Segoe UI Symbol" w:hAnsi="Segoe UI Symbol"/>
+          <w:b/>
+          <w:bCs/>
+          <w:sz w:val="24"/>
+          <w:szCs w:val="24"/>
+          <w:lang w:val="es-ES"/>
+        </w:rPr>
+      </w:pPr>
+      <w:r>
+        <w:rPr>
+          <w:rFonts w:ascii="Segoe UI Symbol" w:hAnsi="Segoe UI Symbol"/>
+          <w:sz w:val="24"/>
+          <w:szCs w:val="24"/>
+          <w:lang w:val="es-ES"/>
+        </w:rPr>
+        <w:tab/>
+        <w:t xml:space="preserve"> </w:t>
+      </w:r>
+      <w:r>
+        <w:rPr>
+          <w:rFonts w:ascii="Segoe UI Symbol" w:hAnsi="Segoe UI Symbol"/>
+          <w:b/>
+          <w:bCs/>
+          <w:sz w:val="24"/>
+          <w:szCs w:val="24"/>
+          <w:lang w:val="es-ES"/>
+        </w:rPr>
+        <w:t>Mockup:</w:t>
+      </w:r>
+    </w:p>
+    <w:p>
+      <w:pPr>
+        <w:pStyle w:val="Prrafodelista"/>
+        <w:ind w:left="360"/>
+        <w:rPr>
+          <w:rFonts w:ascii="Segoe UI Symbol" w:hAnsi="Segoe UI Symbol"/>
+          <w:b/>
+          <w:bCs/>
+          <w:sz w:val="24"/>
+          <w:szCs w:val="24"/>
+          <w:lang w:val="es-ES"/>
+        </w:rPr>
+      </w:pPr>
+    </w:p>
+    <w:p>
+      <w:pPr>
+        <w:pStyle w:val="Prrafodelista"/>
+        <w:ind w:left="360"/>
+        <w:rPr>
+          <w:rFonts w:ascii="Segoe UI Symbol" w:hAnsi="Segoe UI Symbol"/>
+          <w:b/>
+          <w:bCs/>
+          <w:sz w:val="24"/>
+          <w:szCs w:val="24"/>
+          <w:lang w:val="es-ES"/>
+        </w:rPr>
+      </w:pPr>
+    </w:p>
+    <w:p>
+      <w:pPr>
+        <w:pStyle w:val="Prrafodelista"/>
+        <w:ind w:left="360"/>
+        <w:rPr>
+          <w:rFonts w:ascii="Segoe UI Symbol" w:hAnsi="Segoe UI Symbol"/>
+          <w:b/>
+          <w:bCs/>
+          <w:sz w:val="24"/>
+          <w:szCs w:val="24"/>
+          <w:lang w:val="es-ES"/>
+        </w:rPr>
+      </w:pPr>
+    </w:p>
+    <w:p>
+      <w:pPr>
+        <w:pStyle w:val="Prrafodelista"/>
+        <w:ind w:left="360"/>
+        <w:jc w:val="center"/>
+        <w:rPr>
+          <w:rFonts w:ascii="Segoe UI Symbol" w:hAnsi="Segoe UI Symbol"/>
+          <w:b/>
+          <w:bCs/>
+          <w:sz w:val="24"/>
+          <w:szCs w:val="24"/>
+          <w:lang w:val="es-ES"/>
+        </w:rPr>
+      </w:pPr>
+      <w:r>
+        <w:rPr>
+          <w:rFonts w:ascii="Segoe UI Symbol" w:hAnsi="Segoe UI Symbol"/>
+          <w:b/>
+          <w:bCs/>
+          <w:noProof/>
+          <w:sz w:val="24"/>
+          <w:szCs w:val="24"/>
+          <w:lang w:val="es-ES"/>
+        </w:rPr>
+        <w:drawing>
+          <wp:inline distT="0" distB="0" distL="0" distR="0" wp14:anchorId="6496928C" wp14:editId="5E542CD8">
+            <wp:extent cx="4000500" cy="5689365"/>
+            <wp:effectExtent l="0" t="0" r="0" b="6985"/>
+            <wp:docPr id="6" name="Imagen 6"/>
+            <wp:cNvGraphicFramePr>
+              <a:graphicFrameLocks xmlns:a="http://schemas.openxmlformats.org/drawingml/2006/main" noChangeAspect="1"/>
+            </wp:cNvGraphicFramePr>
+            <a:graphic xmlns:a="http://schemas.openxmlformats.org/drawingml/2006/main">
+              <a:graphicData uri="http://schemas.openxmlformats.org/drawingml/2006/picture">
+                <pic:pic xmlns:pic="http://schemas.openxmlformats.org/drawingml/2006/picture">
+                  <pic:nvPicPr>
+                    <pic:cNvPr id="6" name="Captura_3.PNG"/>
+                    <pic:cNvPicPr/>
+                  </pic:nvPicPr>
+                  <pic:blipFill>
+                    <a:blip r:embed="rId10">
+                      <a:extLst>
+                        <a:ext uri="{28A0092B-C50C-407E-A947-70E740481C1C}">
+                          <a14:useLocalDpi xmlns:a14="http://schemas.microsoft.com/office/drawing/2010/main" val="0"/>
+                        </a:ext>
+                      </a:extLst>
+                    </a:blip>
+                    <a:stretch>
+                      <a:fillRect/>
+                    </a:stretch>
+                  </pic:blipFill>
+                  <pic:spPr>
+                    <a:xfrm>
+                      <a:off x="0" y="0"/>
+                      <a:ext cx="4006963" cy="5698557"/>
+                    </a:xfrm>
+                    <a:prstGeom prst="rect">
+                      <a:avLst/>
+                    </a:prstGeom>
+                  </pic:spPr>
+                </pic:pic>
+              </a:graphicData>
+            </a:graphic>
+          </wp:inline>
+        </w:drawing>
+      </w:r>
     </w:p>
     <w:p>
       <w:pPr>
@@ -2753,7 +2997,6 @@
           <w:szCs w:val="24"/>
           <w:lang w:val="es-ES"/>
         </w:rPr>
-        <w:lastRenderedPageBreak/>
         <w:t xml:space="preserve">Algoritmo de Análisis </w:t>
       </w:r>
     </w:p>

</xml_diff>

<commit_message>
Corrección algoritmo de análisis
</commit_message>
<xml_diff>
--- a/docs/delivery-2/E2_Estupiñan-Balanta-Ramírez_Gómez.docx
+++ b/docs/delivery-2/E2_Estupiñan-Balanta-Ramírez_Gómez.docx
@@ -2974,6 +2974,14 @@
           <w:szCs w:val="24"/>
         </w:rPr>
         <w:t xml:space="preserve"> más altos de la variable dependiente, (siendo esta la concentración)</w:t>
+      </w:r>
+      <w:r>
+        <w:rPr>
+          <w:rFonts w:ascii="Segoe UI" w:hAnsi="Segoe UI" w:cs="Segoe UI"/>
+          <w:sz w:val="24"/>
+          <w:szCs w:val="24"/>
+        </w:rPr>
+        <w:t>.</w:t>
       </w:r>
     </w:p>
     <w:p>
@@ -4009,7 +4017,7 @@
 </file>
 
 <file path=customXml/itemProps1.xml><?xml version="1.0" encoding="utf-8"?>
-<ds:datastoreItem xmlns:ds="http://schemas.openxmlformats.org/officeDocument/2006/customXml" ds:itemID="{5B631FD5-F48E-43DA-8A94-F0507C2196A1}">
+<ds:datastoreItem xmlns:ds="http://schemas.openxmlformats.org/officeDocument/2006/customXml" ds:itemID="{53E4BEE7-9617-49D1-8A59-031B38060F76}">
   <ds:schemaRefs>
     <ds:schemaRef ds:uri="http://schemas.openxmlformats.org/officeDocument/2006/bibliography"/>
   </ds:schemaRefs>

</xml_diff>

<commit_message>
Se añadio diagrama de clases
</commit_message>
<xml_diff>
--- a/docs/delivery-2/E2_Estupiñan-Balanta-Ramírez_Gómez.docx
+++ b/docs/delivery-2/E2_Estupiñan-Balanta-Ramírez_Gómez.docx
@@ -1,6 +1,6 @@
 
 <file path=word/document.xml><?xml version="1.0" encoding="utf-8"?>
-<w:document xmlns:wpc="http://schemas.microsoft.com/office/word/2010/wordprocessingCanvas" xmlns:cx="http://schemas.microsoft.com/office/drawing/2014/chartex" xmlns:cx1="http://schemas.microsoft.com/office/drawing/2015/9/8/chartex" xmlns:cx2="http://schemas.microsoft.com/office/drawing/2015/10/21/chartex" xmlns:cx3="http://schemas.microsoft.com/office/drawing/2016/5/9/chartex" xmlns:cx4="http://schemas.microsoft.com/office/drawing/2016/5/10/chartex" xmlns:cx5="http://schemas.microsoft.com/office/drawing/2016/5/11/chartex" xmlns:cx6="http://schemas.microsoft.com/office/drawing/2016/5/12/chartex" xmlns:cx7="http://schemas.microsoft.com/office/drawing/2016/5/13/chartex" xmlns:cx8="http://schemas.microsoft.com/office/drawing/2016/5/14/chartex" xmlns:mc="http://schemas.openxmlformats.org/markup-compatibility/2006" xmlns:aink="http://schemas.microsoft.com/office/drawing/2016/ink" xmlns:am3d="http://schemas.microsoft.com/office/drawing/2017/model3d" xmlns:o="urn:schemas-microsoft-com:office:office" xmlns:r="http://schemas.openxmlformats.org/officeDocument/2006/relationships" xmlns:m="http://schemas.openxmlformats.org/officeDocument/2006/math" xmlns:v="urn:schemas-microsoft-com:vml" xmlns:wp14="http://schemas.microsoft.com/office/word/2010/wordprocessingDrawing" xmlns:wp="http://schemas.openxmlformats.org/drawingml/2006/wordprocessingDrawing" xmlns:w10="urn:schemas-microsoft-com:office:word" xmlns:w="http://schemas.openxmlformats.org/wordprocessingml/2006/main" xmlns:w14="http://schemas.microsoft.com/office/word/2010/wordml" xmlns:w15="http://schemas.microsoft.com/office/word/2012/wordml" xmlns:w16cex="http://schemas.microsoft.com/office/word/2018/wordml/cex" xmlns:w16cid="http://schemas.microsoft.com/office/word/2016/wordml/cid" xmlns:w16="http://schemas.microsoft.com/office/word/2018/wordml" xmlns:w16se="http://schemas.microsoft.com/office/word/2015/wordml/symex" xmlns:wpg="http://schemas.microsoft.com/office/word/2010/wordprocessingGroup" xmlns:wpi="http://schemas.microsoft.com/office/word/2010/wordprocessingInk" xmlns:wne="http://schemas.microsoft.com/office/word/2006/wordml" xmlns:wps="http://schemas.microsoft.com/office/word/2010/wordprocessingShape" mc:Ignorable="w14 w15 w16se w16cid w16 w16cex wp14">
+<w:document xmlns:wpc="http://schemas.microsoft.com/office/word/2010/wordprocessingCanvas" xmlns:cx="http://schemas.microsoft.com/office/drawing/2014/chartex" xmlns:cx1="http://schemas.microsoft.com/office/drawing/2015/9/8/chartex" xmlns:cx2="http://schemas.microsoft.com/office/drawing/2015/10/21/chartex" xmlns:cx3="http://schemas.microsoft.com/office/drawing/2016/5/9/chartex" xmlns:cx4="http://schemas.microsoft.com/office/drawing/2016/5/10/chartex" xmlns:cx5="http://schemas.microsoft.com/office/drawing/2016/5/11/chartex" xmlns:cx6="http://schemas.microsoft.com/office/drawing/2016/5/12/chartex" xmlns:cx7="http://schemas.microsoft.com/office/drawing/2016/5/13/chartex" xmlns:cx8="http://schemas.microsoft.com/office/drawing/2016/5/14/chartex" xmlns:mc="http://schemas.openxmlformats.org/markup-compatibility/2006" xmlns:aink="http://schemas.microsoft.com/office/drawing/2016/ink" xmlns:am3d="http://schemas.microsoft.com/office/drawing/2017/model3d" xmlns:o="urn:schemas-microsoft-com:office:office" xmlns:r="http://schemas.openxmlformats.org/officeDocument/2006/relationships" xmlns:m="http://schemas.openxmlformats.org/officeDocument/2006/math" xmlns:v="urn:schemas-microsoft-com:vml" xmlns:wp14="http://schemas.microsoft.com/office/word/2010/wordprocessingDrawing" xmlns:wp="http://schemas.openxmlformats.org/drawingml/2006/wordprocessingDrawing" xmlns:w10="urn:schemas-microsoft-com:office:word" xmlns:w="http://schemas.openxmlformats.org/wordprocessingml/2006/main" xmlns:w14="http://schemas.microsoft.com/office/word/2010/wordml" xmlns:w15="http://schemas.microsoft.com/office/word/2012/wordml" xmlns:w16cid="http://schemas.microsoft.com/office/word/2016/wordml/cid" xmlns:w16se="http://schemas.microsoft.com/office/word/2015/wordml/symex" xmlns:wpg="http://schemas.microsoft.com/office/word/2010/wordprocessingGroup" xmlns:wpi="http://schemas.microsoft.com/office/word/2010/wordprocessingInk" xmlns:wne="http://schemas.microsoft.com/office/word/2006/wordml" xmlns:wps="http://schemas.microsoft.com/office/word/2010/wordprocessingShape" mc:Ignorable="w14 w15 w16se w16cid wp14">
   <w:body>
     <w:p>
       <w:pPr>
@@ -20,7 +20,27 @@
           <w:sz w:val="28"/>
           <w:szCs w:val="28"/>
         </w:rPr>
-        <w:t>SEGUNDA ENTREGA  - PROYECTO INTEGRADOR I</w:t>
+        <w:t xml:space="preserve">SEGUNDA </w:t>
+      </w:r>
+      <w:proofErr w:type="gramStart"/>
+      <w:r>
+        <w:rPr>
+          <w:b/>
+          <w:bCs/>
+          <w:sz w:val="28"/>
+          <w:szCs w:val="28"/>
+        </w:rPr>
+        <w:t>ENTREGA  -</w:t>
+      </w:r>
+      <w:proofErr w:type="gramEnd"/>
+      <w:r>
+        <w:rPr>
+          <w:b/>
+          <w:bCs/>
+          <w:sz w:val="28"/>
+          <w:szCs w:val="28"/>
+        </w:rPr>
+        <w:t xml:space="preserve"> PROYECTO INTEGRADOR I</w:t>
       </w:r>
     </w:p>
     <w:p>
@@ -61,7 +81,42 @@
           <w:szCs w:val="24"/>
           <w:lang w:val="es-ES"/>
         </w:rPr>
-        <w:t xml:space="preserve">Especificación de Requerimientos Funcionales </w:t>
+        <w:t>Especificación de Requerimientos Funcionales</w:t>
+      </w:r>
+      <w:r>
+        <w:rPr>
+          <w:rFonts w:ascii="Segoe UI Symbol" w:hAnsi="Segoe UI Symbol"/>
+          <w:b/>
+          <w:bCs/>
+          <w:sz w:val="24"/>
+          <w:szCs w:val="24"/>
+          <w:lang w:val="es-ES"/>
+        </w:rPr>
+        <w:t xml:space="preserve"> (Hay otro documento que solo abarca este punto, ya que fue realizado mediante la </w:t>
+      </w:r>
+      <w:proofErr w:type="spellStart"/>
+      <w:r>
+        <w:rPr>
+          <w:rFonts w:ascii="Segoe UI Symbol" w:hAnsi="Segoe UI Symbol"/>
+          <w:b/>
+          <w:bCs/>
+          <w:sz w:val="24"/>
+          <w:szCs w:val="24"/>
+          <w:lang w:val="es-ES"/>
+        </w:rPr>
+        <w:t>rubrica</w:t>
+      </w:r>
+      <w:proofErr w:type="spellEnd"/>
+      <w:r>
+        <w:rPr>
+          <w:rFonts w:ascii="Segoe UI Symbol" w:hAnsi="Segoe UI Symbol"/>
+          <w:b/>
+          <w:bCs/>
+          <w:sz w:val="24"/>
+          <w:szCs w:val="24"/>
+          <w:lang w:val="es-ES"/>
+        </w:rPr>
+        <w:t>)</w:t>
       </w:r>
     </w:p>
     <w:p>
@@ -161,6 +216,58 @@
           <w:lang w:val="es-ES"/>
         </w:rPr>
       </w:pPr>
+      <w:r>
+        <w:rPr>
+          <w:rFonts w:ascii="Segoe UI Symbol" w:hAnsi="Segoe UI Symbol"/>
+          <w:b/>
+          <w:bCs/>
+          <w:noProof/>
+          <w:sz w:val="24"/>
+          <w:szCs w:val="24"/>
+          <w:lang w:val="es-ES"/>
+        </w:rPr>
+        <w:drawing>
+          <wp:inline distT="0" distB="0" distL="0" distR="0" wp14:anchorId="14BA0DDE" wp14:editId="47F98E20">
+            <wp:extent cx="5924550" cy="5438775"/>
+            <wp:effectExtent l="0" t="0" r="0" b="9525"/>
+            <wp:docPr id="7" name="Imagen 7"/>
+            <wp:cNvGraphicFramePr>
+              <a:graphicFrameLocks xmlns:a="http://schemas.openxmlformats.org/drawingml/2006/main" noChangeAspect="1"/>
+            </wp:cNvGraphicFramePr>
+            <a:graphic xmlns:a="http://schemas.openxmlformats.org/drawingml/2006/main">
+              <a:graphicData uri="http://schemas.openxmlformats.org/drawingml/2006/picture">
+                <pic:pic xmlns:pic="http://schemas.openxmlformats.org/drawingml/2006/picture">
+                  <pic:nvPicPr>
+                    <pic:cNvPr id="7" name="Air cuality.png"/>
+                    <pic:cNvPicPr/>
+                  </pic:nvPicPr>
+                  <pic:blipFill>
+                    <a:blip r:embed="rId8">
+                      <a:extLst>
+                        <a:ext uri="{28A0092B-C50C-407E-A947-70E740481C1C}">
+                          <a14:useLocalDpi xmlns:a14="http://schemas.microsoft.com/office/drawing/2010/main" val="0"/>
+                        </a:ext>
+                      </a:extLst>
+                    </a:blip>
+                    <a:stretch>
+                      <a:fillRect/>
+                    </a:stretch>
+                  </pic:blipFill>
+                  <pic:spPr>
+                    <a:xfrm>
+                      <a:off x="0" y="0"/>
+                      <a:ext cx="5924550" cy="5438775"/>
+                    </a:xfrm>
+                    <a:prstGeom prst="rect">
+                      <a:avLst/>
+                    </a:prstGeom>
+                  </pic:spPr>
+                </pic:pic>
+              </a:graphicData>
+            </a:graphic>
+          </wp:inline>
+        </w:drawing>
+      </w:r>
     </w:p>
     <w:p>
       <w:pPr>
@@ -239,353 +346,6 @@
     </w:p>
     <w:p>
       <w:pPr>
-        <w:pStyle w:val="Prrafodelista"/>
-        <w:ind w:left="360"/>
-        <w:jc w:val="both"/>
-        <w:rPr>
-          <w:rFonts w:ascii="Segoe UI Symbol" w:hAnsi="Segoe UI Symbol"/>
-          <w:b/>
-          <w:bCs/>
-          <w:sz w:val="24"/>
-          <w:szCs w:val="24"/>
-          <w:lang w:val="es-ES"/>
-        </w:rPr>
-      </w:pPr>
-    </w:p>
-    <w:p>
-      <w:pPr>
-        <w:pStyle w:val="Prrafodelista"/>
-        <w:ind w:left="360"/>
-        <w:jc w:val="both"/>
-        <w:rPr>
-          <w:rFonts w:ascii="Segoe UI Symbol" w:hAnsi="Segoe UI Symbol"/>
-          <w:b/>
-          <w:bCs/>
-          <w:sz w:val="24"/>
-          <w:szCs w:val="24"/>
-          <w:lang w:val="es-ES"/>
-        </w:rPr>
-      </w:pPr>
-    </w:p>
-    <w:p>
-      <w:pPr>
-        <w:pStyle w:val="Prrafodelista"/>
-        <w:ind w:left="360"/>
-        <w:jc w:val="both"/>
-        <w:rPr>
-          <w:rFonts w:ascii="Segoe UI Symbol" w:hAnsi="Segoe UI Symbol"/>
-          <w:b/>
-          <w:bCs/>
-          <w:sz w:val="24"/>
-          <w:szCs w:val="24"/>
-          <w:lang w:val="es-ES"/>
-        </w:rPr>
-      </w:pPr>
-    </w:p>
-    <w:p>
-      <w:pPr>
-        <w:pStyle w:val="Prrafodelista"/>
-        <w:ind w:left="360"/>
-        <w:jc w:val="both"/>
-        <w:rPr>
-          <w:rFonts w:ascii="Segoe UI Symbol" w:hAnsi="Segoe UI Symbol"/>
-          <w:b/>
-          <w:bCs/>
-          <w:sz w:val="24"/>
-          <w:szCs w:val="24"/>
-          <w:lang w:val="es-ES"/>
-        </w:rPr>
-      </w:pPr>
-    </w:p>
-    <w:p>
-      <w:pPr>
-        <w:pStyle w:val="Prrafodelista"/>
-        <w:ind w:left="360"/>
-        <w:jc w:val="both"/>
-        <w:rPr>
-          <w:rFonts w:ascii="Segoe UI Symbol" w:hAnsi="Segoe UI Symbol"/>
-          <w:b/>
-          <w:bCs/>
-          <w:sz w:val="24"/>
-          <w:szCs w:val="24"/>
-          <w:lang w:val="es-ES"/>
-        </w:rPr>
-      </w:pPr>
-    </w:p>
-    <w:p>
-      <w:pPr>
-        <w:pStyle w:val="Prrafodelista"/>
-        <w:ind w:left="360"/>
-        <w:jc w:val="both"/>
-        <w:rPr>
-          <w:rFonts w:ascii="Segoe UI Symbol" w:hAnsi="Segoe UI Symbol"/>
-          <w:b/>
-          <w:bCs/>
-          <w:sz w:val="24"/>
-          <w:szCs w:val="24"/>
-          <w:lang w:val="es-ES"/>
-        </w:rPr>
-      </w:pPr>
-    </w:p>
-    <w:p>
-      <w:pPr>
-        <w:pStyle w:val="Prrafodelista"/>
-        <w:ind w:left="360"/>
-        <w:jc w:val="both"/>
-        <w:rPr>
-          <w:rFonts w:ascii="Segoe UI Symbol" w:hAnsi="Segoe UI Symbol"/>
-          <w:b/>
-          <w:bCs/>
-          <w:sz w:val="24"/>
-          <w:szCs w:val="24"/>
-          <w:lang w:val="es-ES"/>
-        </w:rPr>
-      </w:pPr>
-    </w:p>
-    <w:p>
-      <w:pPr>
-        <w:pStyle w:val="Prrafodelista"/>
-        <w:ind w:left="360"/>
-        <w:jc w:val="both"/>
-        <w:rPr>
-          <w:rFonts w:ascii="Segoe UI Symbol" w:hAnsi="Segoe UI Symbol"/>
-          <w:b/>
-          <w:bCs/>
-          <w:sz w:val="24"/>
-          <w:szCs w:val="24"/>
-          <w:lang w:val="es-ES"/>
-        </w:rPr>
-      </w:pPr>
-    </w:p>
-    <w:p>
-      <w:pPr>
-        <w:pStyle w:val="Prrafodelista"/>
-        <w:ind w:left="360"/>
-        <w:jc w:val="both"/>
-        <w:rPr>
-          <w:rFonts w:ascii="Segoe UI Symbol" w:hAnsi="Segoe UI Symbol"/>
-          <w:b/>
-          <w:bCs/>
-          <w:sz w:val="24"/>
-          <w:szCs w:val="24"/>
-          <w:lang w:val="es-ES"/>
-        </w:rPr>
-      </w:pPr>
-    </w:p>
-    <w:p>
-      <w:pPr>
-        <w:pStyle w:val="Prrafodelista"/>
-        <w:ind w:left="360"/>
-        <w:jc w:val="both"/>
-        <w:rPr>
-          <w:rFonts w:ascii="Segoe UI Symbol" w:hAnsi="Segoe UI Symbol"/>
-          <w:b/>
-          <w:bCs/>
-          <w:sz w:val="24"/>
-          <w:szCs w:val="24"/>
-          <w:lang w:val="es-ES"/>
-        </w:rPr>
-      </w:pPr>
-    </w:p>
-    <w:p>
-      <w:pPr>
-        <w:pStyle w:val="Prrafodelista"/>
-        <w:ind w:left="360"/>
-        <w:jc w:val="both"/>
-        <w:rPr>
-          <w:rFonts w:ascii="Segoe UI Symbol" w:hAnsi="Segoe UI Symbol"/>
-          <w:b/>
-          <w:bCs/>
-          <w:sz w:val="24"/>
-          <w:szCs w:val="24"/>
-          <w:lang w:val="es-ES"/>
-        </w:rPr>
-      </w:pPr>
-    </w:p>
-    <w:p>
-      <w:pPr>
-        <w:pStyle w:val="Prrafodelista"/>
-        <w:ind w:left="360"/>
-        <w:jc w:val="both"/>
-        <w:rPr>
-          <w:rFonts w:ascii="Segoe UI Symbol" w:hAnsi="Segoe UI Symbol"/>
-          <w:b/>
-          <w:bCs/>
-          <w:sz w:val="24"/>
-          <w:szCs w:val="24"/>
-          <w:lang w:val="es-ES"/>
-        </w:rPr>
-      </w:pPr>
-    </w:p>
-    <w:p>
-      <w:pPr>
-        <w:pStyle w:val="Prrafodelista"/>
-        <w:ind w:left="360"/>
-        <w:jc w:val="both"/>
-        <w:rPr>
-          <w:rFonts w:ascii="Segoe UI Symbol" w:hAnsi="Segoe UI Symbol"/>
-          <w:b/>
-          <w:bCs/>
-          <w:sz w:val="24"/>
-          <w:szCs w:val="24"/>
-          <w:lang w:val="es-ES"/>
-        </w:rPr>
-      </w:pPr>
-    </w:p>
-    <w:p>
-      <w:pPr>
-        <w:pStyle w:val="Prrafodelista"/>
-        <w:ind w:left="360"/>
-        <w:jc w:val="both"/>
-        <w:rPr>
-          <w:rFonts w:ascii="Segoe UI Symbol" w:hAnsi="Segoe UI Symbol"/>
-          <w:b/>
-          <w:bCs/>
-          <w:sz w:val="24"/>
-          <w:szCs w:val="24"/>
-          <w:lang w:val="es-ES"/>
-        </w:rPr>
-      </w:pPr>
-    </w:p>
-    <w:p>
-      <w:pPr>
-        <w:pStyle w:val="Prrafodelista"/>
-        <w:ind w:left="360"/>
-        <w:jc w:val="both"/>
-        <w:rPr>
-          <w:rFonts w:ascii="Segoe UI Symbol" w:hAnsi="Segoe UI Symbol"/>
-          <w:b/>
-          <w:bCs/>
-          <w:sz w:val="24"/>
-          <w:szCs w:val="24"/>
-          <w:lang w:val="es-ES"/>
-        </w:rPr>
-      </w:pPr>
-    </w:p>
-    <w:p>
-      <w:pPr>
-        <w:pStyle w:val="Prrafodelista"/>
-        <w:ind w:left="360"/>
-        <w:jc w:val="both"/>
-        <w:rPr>
-          <w:rFonts w:ascii="Segoe UI Symbol" w:hAnsi="Segoe UI Symbol"/>
-          <w:b/>
-          <w:bCs/>
-          <w:sz w:val="24"/>
-          <w:szCs w:val="24"/>
-          <w:lang w:val="es-ES"/>
-        </w:rPr>
-      </w:pPr>
-    </w:p>
-    <w:p>
-      <w:pPr>
-        <w:pStyle w:val="Prrafodelista"/>
-        <w:ind w:left="360"/>
-        <w:jc w:val="both"/>
-        <w:rPr>
-          <w:rFonts w:ascii="Segoe UI Symbol" w:hAnsi="Segoe UI Symbol"/>
-          <w:b/>
-          <w:bCs/>
-          <w:sz w:val="24"/>
-          <w:szCs w:val="24"/>
-          <w:lang w:val="es-ES"/>
-        </w:rPr>
-      </w:pPr>
-    </w:p>
-    <w:p>
-      <w:pPr>
-        <w:pStyle w:val="Prrafodelista"/>
-        <w:ind w:left="360"/>
-        <w:jc w:val="both"/>
-        <w:rPr>
-          <w:rFonts w:ascii="Segoe UI Symbol" w:hAnsi="Segoe UI Symbol"/>
-          <w:b/>
-          <w:bCs/>
-          <w:sz w:val="24"/>
-          <w:szCs w:val="24"/>
-          <w:lang w:val="es-ES"/>
-        </w:rPr>
-      </w:pPr>
-    </w:p>
-    <w:p>
-      <w:pPr>
-        <w:pStyle w:val="Prrafodelista"/>
-        <w:ind w:left="360"/>
-        <w:jc w:val="both"/>
-        <w:rPr>
-          <w:rFonts w:ascii="Segoe UI Symbol" w:hAnsi="Segoe UI Symbol"/>
-          <w:b/>
-          <w:bCs/>
-          <w:sz w:val="24"/>
-          <w:szCs w:val="24"/>
-          <w:lang w:val="es-ES"/>
-        </w:rPr>
-      </w:pPr>
-    </w:p>
-    <w:p>
-      <w:pPr>
-        <w:pStyle w:val="Prrafodelista"/>
-        <w:ind w:left="360"/>
-        <w:jc w:val="both"/>
-        <w:rPr>
-          <w:rFonts w:ascii="Segoe UI Symbol" w:hAnsi="Segoe UI Symbol"/>
-          <w:b/>
-          <w:bCs/>
-          <w:sz w:val="24"/>
-          <w:szCs w:val="24"/>
-          <w:lang w:val="es-ES"/>
-        </w:rPr>
-      </w:pPr>
-    </w:p>
-    <w:p>
-      <w:pPr>
-        <w:pStyle w:val="Prrafodelista"/>
-        <w:ind w:left="360"/>
-        <w:jc w:val="both"/>
-        <w:rPr>
-          <w:rFonts w:ascii="Segoe UI Symbol" w:hAnsi="Segoe UI Symbol"/>
-          <w:b/>
-          <w:bCs/>
-          <w:sz w:val="24"/>
-          <w:szCs w:val="24"/>
-          <w:lang w:val="es-ES"/>
-        </w:rPr>
-      </w:pPr>
-    </w:p>
-    <w:p>
-      <w:pPr>
-        <w:pStyle w:val="Prrafodelista"/>
-        <w:ind w:left="360"/>
-        <w:jc w:val="both"/>
-        <w:rPr>
-          <w:rFonts w:ascii="Segoe UI Symbol" w:hAnsi="Segoe UI Symbol"/>
-          <w:b/>
-          <w:bCs/>
-          <w:sz w:val="24"/>
-          <w:szCs w:val="24"/>
-          <w:lang w:val="es-ES"/>
-        </w:rPr>
-      </w:pPr>
-    </w:p>
-    <w:p>
-      <w:pPr>
-        <w:pStyle w:val="Prrafodelista"/>
-        <w:ind w:left="360"/>
-        <w:jc w:val="both"/>
-        <w:rPr>
-          <w:rFonts w:ascii="Segoe UI Symbol" w:hAnsi="Segoe UI Symbol"/>
-          <w:b/>
-          <w:bCs/>
-          <w:sz w:val="24"/>
-          <w:szCs w:val="24"/>
-          <w:lang w:val="es-ES"/>
-        </w:rPr>
-      </w:pPr>
-    </w:p>
-    <w:p>
-      <w:pPr>
-        <w:pStyle w:val="Prrafodelista"/>
-        <w:ind w:left="360"/>
         <w:jc w:val="both"/>
         <w:rPr>
           <w:rFonts w:ascii="Segoe UI Symbol" w:hAnsi="Segoe UI Symbol"/>
@@ -653,7 +413,6 @@
           <w:szCs w:val="24"/>
           <w:lang w:val="es-ES"/>
         </w:rPr>
-        <w:lastRenderedPageBreak/>
         <w:t>Modelo Git</w:t>
       </w:r>
     </w:p>
@@ -704,7 +463,7 @@
                     </pic:cNvPicPr>
                   </pic:nvPicPr>
                   <pic:blipFill rotWithShape="1">
-                    <a:blip r:embed="rId8">
+                    <a:blip r:embed="rId9">
                       <a:extLst>
                         <a:ext uri="{28A0092B-C50C-407E-A947-70E740481C1C}">
                           <a14:useLocalDpi xmlns:a14="http://schemas.microsoft.com/office/drawing/2010/main" val="0"/>
@@ -897,7 +656,6 @@
           <w:szCs w:val="24"/>
           <w:lang w:val="es-ES"/>
         </w:rPr>
-        <w:lastRenderedPageBreak/>
         <w:t>Reportes y Mockups</w:t>
       </w:r>
     </w:p>
@@ -977,7 +735,27 @@
           <w:szCs w:val="24"/>
           <w:lang w:val="es-ES"/>
         </w:rPr>
-        <w:t>Este reporte permite hacer una visualización “en bruto”  de los datos del conjunto de datos y hacer un filtrado básico del mismo.</w:t>
+        <w:t xml:space="preserve">Este reporte permite hacer una visualización “en </w:t>
+      </w:r>
+      <w:proofErr w:type="gramStart"/>
+      <w:r>
+        <w:rPr>
+          <w:rFonts w:ascii="Segoe UI Symbol" w:hAnsi="Segoe UI Symbol"/>
+          <w:sz w:val="24"/>
+          <w:szCs w:val="24"/>
+          <w:lang w:val="es-ES"/>
+        </w:rPr>
+        <w:t>bruto”  de</w:t>
+      </w:r>
+      <w:proofErr w:type="gramEnd"/>
+      <w:r>
+        <w:rPr>
+          <w:rFonts w:ascii="Segoe UI Symbol" w:hAnsi="Segoe UI Symbol"/>
+          <w:sz w:val="24"/>
+          <w:szCs w:val="24"/>
+          <w:lang w:val="es-ES"/>
+        </w:rPr>
+        <w:t xml:space="preserve"> los datos del conjunto de datos y hacer un filtrado básico del mismo.</w:t>
       </w:r>
     </w:p>
     <w:p>
@@ -1121,7 +899,7 @@
                     </pic:cNvPicPr>
                   </pic:nvPicPr>
                   <pic:blipFill>
-                    <a:blip r:embed="rId9">
+                    <a:blip r:embed="rId10">
                       <a:extLst>
                         <a:ext uri="{28A0092B-C50C-407E-A947-70E740481C1C}">
                           <a14:useLocalDpi xmlns:a14="http://schemas.microsoft.com/office/drawing/2010/main" val="0"/>
@@ -1361,7 +1139,6 @@
           <w:szCs w:val="24"/>
           <w:lang w:val="es-ES"/>
         </w:rPr>
-        <w:lastRenderedPageBreak/>
         <w:t>Mapa de Calor</w:t>
       </w:r>
     </w:p>
@@ -1545,7 +1322,7 @@
                     <pic:cNvPicPr/>
                   </pic:nvPicPr>
                   <pic:blipFill>
-                    <a:blip r:embed="rId10">
+                    <a:blip r:embed="rId11">
                       <a:extLst>
                         <a:ext uri="{28A0092B-C50C-407E-A947-70E740481C1C}">
                           <a14:useLocalDpi xmlns:a14="http://schemas.microsoft.com/office/drawing/2010/main" val="0"/>
@@ -1676,7 +1453,6 @@
           <w:szCs w:val="24"/>
           <w:lang w:val="es-ES"/>
         </w:rPr>
-        <w:lastRenderedPageBreak/>
         <w:t>Información de los lugares estudiados</w:t>
       </w:r>
     </w:p>
@@ -1884,7 +1660,7 @@
                     <pic:cNvPicPr/>
                   </pic:nvPicPr>
                   <pic:blipFill>
-                    <a:blip r:embed="rId11">
+                    <a:blip r:embed="rId12">
                       <a:extLst>
                         <a:ext uri="{28A0092B-C50C-407E-A947-70E740481C1C}">
                           <a14:useLocalDpi xmlns:a14="http://schemas.microsoft.com/office/drawing/2010/main" val="0"/>
@@ -1980,7 +1756,6 @@
           <w:szCs w:val="24"/>
           <w:lang w:val="es-ES"/>
         </w:rPr>
-        <w:lastRenderedPageBreak/>
         <w:t>Concentración de una variable de medición por departamentos – gráfico circular.</w:t>
       </w:r>
     </w:p>
@@ -2175,7 +1950,7 @@
                     </pic:cNvPicPr>
                   </pic:nvPicPr>
                   <pic:blipFill>
-                    <a:blip r:embed="rId12">
+                    <a:blip r:embed="rId13">
                       <a:extLst>
                         <a:ext uri="{28A0092B-C50C-407E-A947-70E740481C1C}">
                           <a14:useLocalDpi xmlns:a14="http://schemas.microsoft.com/office/drawing/2010/main" val="0"/>
@@ -2350,7 +2125,6 @@
           <w:szCs w:val="24"/>
           <w:lang w:val="es-ES"/>
         </w:rPr>
-        <w:lastRenderedPageBreak/>
         <w:t>Ubicación de las Distintas Estaciones de Monitoreo</w:t>
       </w:r>
     </w:p>
@@ -2604,7 +2378,7 @@
                     <pic:cNvPicPr/>
                   </pic:nvPicPr>
                   <pic:blipFill>
-                    <a:blip r:embed="rId13">
+                    <a:blip r:embed="rId14">
                       <a:extLst>
                         <a:ext uri="{28A0092B-C50C-407E-A947-70E740481C1C}">
                           <a14:useLocalDpi xmlns:a14="http://schemas.microsoft.com/office/drawing/2010/main" val="0"/>
@@ -2693,7 +2467,6 @@
           <w:szCs w:val="24"/>
           <w:lang w:val="es-ES"/>
         </w:rPr>
-        <w:lastRenderedPageBreak/>
         <w:t xml:space="preserve">Algoritmo de Análisis </w:t>
       </w:r>
     </w:p>
@@ -3012,16 +2785,248 @@
     </w:p>
     <w:p>
       <w:pPr>
-        <w:jc w:val="both"/>
-        <w:rPr>
-          <w:rFonts w:ascii="Segoe UI Symbol" w:hAnsi="Segoe UI Symbol"/>
-          <w:b/>
-          <w:bCs/>
-          <w:sz w:val="24"/>
-          <w:szCs w:val="24"/>
-          <w:lang w:val="es-ES"/>
-        </w:rPr>
-      </w:pPr>
+        <w:pStyle w:val="Prrafodelista"/>
+        <w:numPr>
+          <w:ilvl w:val="0"/>
+          <w:numId w:val="1"/>
+        </w:numPr>
+        <w:jc w:val="both"/>
+        <w:rPr>
+          <w:rFonts w:ascii="Segoe UI Symbol" w:hAnsi="Segoe UI Symbol"/>
+          <w:b/>
+          <w:bCs/>
+          <w:sz w:val="24"/>
+          <w:szCs w:val="24"/>
+          <w:lang w:val="es-ES"/>
+        </w:rPr>
+      </w:pPr>
+      <w:r>
+        <w:rPr>
+          <w:rFonts w:ascii="Segoe UI Symbol" w:hAnsi="Segoe UI Symbol"/>
+          <w:b/>
+          <w:bCs/>
+          <w:sz w:val="24"/>
+          <w:szCs w:val="24"/>
+          <w:lang w:val="es-ES"/>
+        </w:rPr>
+        <w:t>Roles</w:t>
+      </w:r>
+    </w:p>
+    <w:p>
+      <w:pPr>
+        <w:pStyle w:val="Prrafodelista"/>
+        <w:numPr>
+          <w:ilvl w:val="1"/>
+          <w:numId w:val="1"/>
+        </w:numPr>
+        <w:jc w:val="both"/>
+        <w:rPr>
+          <w:rFonts w:ascii="Segoe UI Symbol" w:hAnsi="Segoe UI Symbol"/>
+          <w:b/>
+          <w:bCs/>
+          <w:sz w:val="24"/>
+          <w:szCs w:val="24"/>
+          <w:lang w:val="es-ES"/>
+        </w:rPr>
+      </w:pPr>
+      <w:r>
+        <w:rPr>
+          <w:rFonts w:ascii="Segoe UI Symbol" w:hAnsi="Segoe UI Symbol"/>
+          <w:b/>
+          <w:bCs/>
+          <w:sz w:val="24"/>
+          <w:szCs w:val="24"/>
+          <w:lang w:val="es-ES"/>
+        </w:rPr>
+        <w:t xml:space="preserve">Mateo Ramírez – </w:t>
+      </w:r>
+      <w:proofErr w:type="spellStart"/>
+      <w:r>
+        <w:rPr>
+          <w:rFonts w:ascii="Segoe UI Symbol" w:hAnsi="Segoe UI Symbol"/>
+          <w:b/>
+          <w:bCs/>
+          <w:sz w:val="24"/>
+          <w:szCs w:val="24"/>
+          <w:lang w:val="es-ES"/>
+        </w:rPr>
+        <w:t>Docs</w:t>
+      </w:r>
+      <w:proofErr w:type="spellEnd"/>
+      <w:r>
+        <w:rPr>
+          <w:rFonts w:ascii="Segoe UI Symbol" w:hAnsi="Segoe UI Symbol"/>
+          <w:b/>
+          <w:bCs/>
+          <w:sz w:val="24"/>
+          <w:szCs w:val="24"/>
+          <w:lang w:val="es-ES"/>
+        </w:rPr>
+        <w:t xml:space="preserve"> </w:t>
+      </w:r>
+      <w:proofErr w:type="spellStart"/>
+      <w:r>
+        <w:rPr>
+          <w:rFonts w:ascii="Segoe UI Symbol" w:hAnsi="Segoe UI Symbol"/>
+          <w:b/>
+          <w:bCs/>
+          <w:sz w:val="24"/>
+          <w:szCs w:val="24"/>
+          <w:lang w:val="es-ES"/>
+        </w:rPr>
+        <w:t>designer</w:t>
+      </w:r>
+      <w:proofErr w:type="spellEnd"/>
+    </w:p>
+    <w:p>
+      <w:pPr>
+        <w:pStyle w:val="Prrafodelista"/>
+        <w:numPr>
+          <w:ilvl w:val="1"/>
+          <w:numId w:val="1"/>
+        </w:numPr>
+        <w:jc w:val="both"/>
+        <w:rPr>
+          <w:rFonts w:ascii="Segoe UI Symbol" w:hAnsi="Segoe UI Symbol"/>
+          <w:b/>
+          <w:bCs/>
+          <w:sz w:val="24"/>
+          <w:szCs w:val="24"/>
+          <w:lang w:val="es-ES"/>
+        </w:rPr>
+      </w:pPr>
+      <w:r>
+        <w:rPr>
+          <w:rFonts w:ascii="Segoe UI Symbol" w:hAnsi="Segoe UI Symbol"/>
+          <w:b/>
+          <w:bCs/>
+          <w:sz w:val="24"/>
+          <w:szCs w:val="24"/>
+          <w:lang w:val="es-ES"/>
+        </w:rPr>
+        <w:t xml:space="preserve">Elías Estupiñán – GUI </w:t>
+      </w:r>
+      <w:proofErr w:type="spellStart"/>
+      <w:r>
+        <w:rPr>
+          <w:rFonts w:ascii="Segoe UI Symbol" w:hAnsi="Segoe UI Symbol"/>
+          <w:b/>
+          <w:bCs/>
+          <w:sz w:val="24"/>
+          <w:szCs w:val="24"/>
+          <w:lang w:val="es-ES"/>
+        </w:rPr>
+        <w:t>Designer</w:t>
+      </w:r>
+      <w:proofErr w:type="spellEnd"/>
+    </w:p>
+    <w:p>
+      <w:pPr>
+        <w:pStyle w:val="Prrafodelista"/>
+        <w:numPr>
+          <w:ilvl w:val="1"/>
+          <w:numId w:val="1"/>
+        </w:numPr>
+        <w:jc w:val="both"/>
+        <w:rPr>
+          <w:rFonts w:ascii="Segoe UI Symbol" w:hAnsi="Segoe UI Symbol"/>
+          <w:b/>
+          <w:bCs/>
+          <w:sz w:val="24"/>
+          <w:szCs w:val="24"/>
+          <w:lang w:val="es-ES"/>
+        </w:rPr>
+      </w:pPr>
+      <w:r>
+        <w:rPr>
+          <w:rFonts w:ascii="Segoe UI Symbol" w:hAnsi="Segoe UI Symbol"/>
+          <w:b/>
+          <w:bCs/>
+          <w:sz w:val="24"/>
+          <w:szCs w:val="24"/>
+          <w:lang w:val="es-ES"/>
+        </w:rPr>
+        <w:t xml:space="preserve">Manuel Balanta – </w:t>
+      </w:r>
+      <w:proofErr w:type="spellStart"/>
+      <w:r>
+        <w:rPr>
+          <w:rFonts w:ascii="Segoe UI Symbol" w:hAnsi="Segoe UI Symbol"/>
+          <w:b/>
+          <w:bCs/>
+          <w:sz w:val="24"/>
+          <w:szCs w:val="24"/>
+          <w:lang w:val="es-ES"/>
+        </w:rPr>
+        <w:t>Tester</w:t>
+      </w:r>
+      <w:proofErr w:type="spellEnd"/>
+    </w:p>
+    <w:p>
+      <w:pPr>
+        <w:pStyle w:val="Prrafodelista"/>
+        <w:numPr>
+          <w:ilvl w:val="1"/>
+          <w:numId w:val="1"/>
+        </w:numPr>
+        <w:jc w:val="both"/>
+        <w:rPr>
+          <w:rFonts w:ascii="Segoe UI Symbol" w:hAnsi="Segoe UI Symbol"/>
+          <w:b/>
+          <w:bCs/>
+          <w:sz w:val="24"/>
+          <w:szCs w:val="24"/>
+          <w:lang w:val="es-ES"/>
+        </w:rPr>
+      </w:pPr>
+      <w:r>
+        <w:rPr>
+          <w:rFonts w:ascii="Segoe UI Symbol" w:hAnsi="Segoe UI Symbol"/>
+          <w:b/>
+          <w:bCs/>
+          <w:sz w:val="24"/>
+          <w:szCs w:val="24"/>
+          <w:lang w:val="es-ES"/>
+        </w:rPr>
+        <w:t xml:space="preserve">Luis Felipe </w:t>
+      </w:r>
+      <w:proofErr w:type="spellStart"/>
+      <w:r>
+        <w:rPr>
+          <w:rFonts w:ascii="Segoe UI Symbol" w:hAnsi="Segoe UI Symbol"/>
+          <w:b/>
+          <w:bCs/>
+          <w:sz w:val="24"/>
+          <w:szCs w:val="24"/>
+          <w:lang w:val="es-ES"/>
+        </w:rPr>
+        <w:t>Gomez</w:t>
+      </w:r>
+      <w:proofErr w:type="spellEnd"/>
+      <w:r>
+        <w:rPr>
+          <w:rFonts w:ascii="Segoe UI Symbol" w:hAnsi="Segoe UI Symbol"/>
+          <w:b/>
+          <w:bCs/>
+          <w:sz w:val="24"/>
+          <w:szCs w:val="24"/>
+          <w:lang w:val="es-ES"/>
+        </w:rPr>
+        <w:t xml:space="preserve"> - </w:t>
+      </w:r>
+      <w:proofErr w:type="spellStart"/>
+      <w:r>
+        <w:rPr>
+          <w:rFonts w:ascii="Segoe UI Symbol" w:hAnsi="Segoe UI Symbol"/>
+          <w:b/>
+          <w:bCs/>
+          <w:sz w:val="24"/>
+          <w:szCs w:val="24"/>
+          <w:lang w:val="es-ES"/>
+        </w:rPr>
+        <w:t>Programmer</w:t>
+      </w:r>
+      <w:proofErr w:type="spellEnd"/>
     </w:p>
     <w:p>
       <w:pPr>
@@ -3076,7 +3081,7 @@
 </file>
 
 <file path=word/endnotes.xml><?xml version="1.0" encoding="utf-8"?>
-<w:endnotes xmlns:wpc="http://schemas.microsoft.com/office/word/2010/wordprocessingCanvas" xmlns:cx="http://schemas.microsoft.com/office/drawing/2014/chartex" xmlns:cx1="http://schemas.microsoft.com/office/drawing/2015/9/8/chartex" xmlns:cx2="http://schemas.microsoft.com/office/drawing/2015/10/21/chartex" xmlns:cx3="http://schemas.microsoft.com/office/drawing/2016/5/9/chartex" xmlns:cx4="http://schemas.microsoft.com/office/drawing/2016/5/10/chartex" xmlns:cx5="http://schemas.microsoft.com/office/drawing/2016/5/11/chartex" xmlns:cx6="http://schemas.microsoft.com/office/drawing/2016/5/12/chartex" xmlns:cx7="http://schemas.microsoft.com/office/drawing/2016/5/13/chartex" xmlns:cx8="http://schemas.microsoft.com/office/drawing/2016/5/14/chartex" xmlns:mc="http://schemas.openxmlformats.org/markup-compatibility/2006" xmlns:aink="http://schemas.microsoft.com/office/drawing/2016/ink" xmlns:am3d="http://schemas.microsoft.com/office/drawing/2017/model3d" xmlns:o="urn:schemas-microsoft-com:office:office" xmlns:r="http://schemas.openxmlformats.org/officeDocument/2006/relationships" xmlns:m="http://schemas.openxmlformats.org/officeDocument/2006/math" xmlns:v="urn:schemas-microsoft-com:vml" xmlns:wp14="http://schemas.microsoft.com/office/word/2010/wordprocessingDrawing" xmlns:wp="http://schemas.openxmlformats.org/drawingml/2006/wordprocessingDrawing" xmlns:w10="urn:schemas-microsoft-com:office:word" xmlns:w="http://schemas.openxmlformats.org/wordprocessingml/2006/main" xmlns:w14="http://schemas.microsoft.com/office/word/2010/wordml" xmlns:w15="http://schemas.microsoft.com/office/word/2012/wordml" xmlns:w16cex="http://schemas.microsoft.com/office/word/2018/wordml/cex" xmlns:w16cid="http://schemas.microsoft.com/office/word/2016/wordml/cid" xmlns:w16="http://schemas.microsoft.com/office/word/2018/wordml" xmlns:w16se="http://schemas.microsoft.com/office/word/2015/wordml/symex" xmlns:wpg="http://schemas.microsoft.com/office/word/2010/wordprocessingGroup" xmlns:wpi="http://schemas.microsoft.com/office/word/2010/wordprocessingInk" xmlns:wne="http://schemas.microsoft.com/office/word/2006/wordml" xmlns:wps="http://schemas.microsoft.com/office/word/2010/wordprocessingShape" mc:Ignorable="w14 w15 w16se w16cid w16 w16cex wp14">
+<w:endnotes xmlns:wpc="http://schemas.microsoft.com/office/word/2010/wordprocessingCanvas" xmlns:cx="http://schemas.microsoft.com/office/drawing/2014/chartex" xmlns:cx1="http://schemas.microsoft.com/office/drawing/2015/9/8/chartex" xmlns:cx2="http://schemas.microsoft.com/office/drawing/2015/10/21/chartex" xmlns:cx3="http://schemas.microsoft.com/office/drawing/2016/5/9/chartex" xmlns:cx4="http://schemas.microsoft.com/office/drawing/2016/5/10/chartex" xmlns:cx5="http://schemas.microsoft.com/office/drawing/2016/5/11/chartex" xmlns:cx6="http://schemas.microsoft.com/office/drawing/2016/5/12/chartex" xmlns:cx7="http://schemas.microsoft.com/office/drawing/2016/5/13/chartex" xmlns:cx8="http://schemas.microsoft.com/office/drawing/2016/5/14/chartex" xmlns:mc="http://schemas.openxmlformats.org/markup-compatibility/2006" xmlns:aink="http://schemas.microsoft.com/office/drawing/2016/ink" xmlns:am3d="http://schemas.microsoft.com/office/drawing/2017/model3d" xmlns:o="urn:schemas-microsoft-com:office:office" xmlns:r="http://schemas.openxmlformats.org/officeDocument/2006/relationships" xmlns:m="http://schemas.openxmlformats.org/officeDocument/2006/math" xmlns:v="urn:schemas-microsoft-com:vml" xmlns:wp14="http://schemas.microsoft.com/office/word/2010/wordprocessingDrawing" xmlns:wp="http://schemas.openxmlformats.org/drawingml/2006/wordprocessingDrawing" xmlns:w10="urn:schemas-microsoft-com:office:word" xmlns:w="http://schemas.openxmlformats.org/wordprocessingml/2006/main" xmlns:w14="http://schemas.microsoft.com/office/word/2010/wordml" xmlns:w15="http://schemas.microsoft.com/office/word/2012/wordml" xmlns:w16cid="http://schemas.microsoft.com/office/word/2016/wordml/cid" xmlns:w16se="http://schemas.microsoft.com/office/word/2015/wordml/symex" xmlns:wpg="http://schemas.microsoft.com/office/word/2010/wordprocessingGroup" xmlns:wpi="http://schemas.microsoft.com/office/word/2010/wordprocessingInk" xmlns:wne="http://schemas.microsoft.com/office/word/2006/wordml" xmlns:wps="http://schemas.microsoft.com/office/word/2010/wordprocessingShape" mc:Ignorable="w14 w15 w16se w16cid wp14">
   <w:endnote w:type="separator" w:id="-1">
     <w:p>
       <w:pPr>
@@ -3101,7 +3106,7 @@
 </file>
 
 <file path=word/footnotes.xml><?xml version="1.0" encoding="utf-8"?>
-<w:footnotes xmlns:wpc="http://schemas.microsoft.com/office/word/2010/wordprocessingCanvas" xmlns:cx="http://schemas.microsoft.com/office/drawing/2014/chartex" xmlns:cx1="http://schemas.microsoft.com/office/drawing/2015/9/8/chartex" xmlns:cx2="http://schemas.microsoft.com/office/drawing/2015/10/21/chartex" xmlns:cx3="http://schemas.microsoft.com/office/drawing/2016/5/9/chartex" xmlns:cx4="http://schemas.microsoft.com/office/drawing/2016/5/10/chartex" xmlns:cx5="http://schemas.microsoft.com/office/drawing/2016/5/11/chartex" xmlns:cx6="http://schemas.microsoft.com/office/drawing/2016/5/12/chartex" xmlns:cx7="http://schemas.microsoft.com/office/drawing/2016/5/13/chartex" xmlns:cx8="http://schemas.microsoft.com/office/drawing/2016/5/14/chartex" xmlns:mc="http://schemas.openxmlformats.org/markup-compatibility/2006" xmlns:aink="http://schemas.microsoft.com/office/drawing/2016/ink" xmlns:am3d="http://schemas.microsoft.com/office/drawing/2017/model3d" xmlns:o="urn:schemas-microsoft-com:office:office" xmlns:r="http://schemas.openxmlformats.org/officeDocument/2006/relationships" xmlns:m="http://schemas.openxmlformats.org/officeDocument/2006/math" xmlns:v="urn:schemas-microsoft-com:vml" xmlns:wp14="http://schemas.microsoft.com/office/word/2010/wordprocessingDrawing" xmlns:wp="http://schemas.openxmlformats.org/drawingml/2006/wordprocessingDrawing" xmlns:w10="urn:schemas-microsoft-com:office:word" xmlns:w="http://schemas.openxmlformats.org/wordprocessingml/2006/main" xmlns:w14="http://schemas.microsoft.com/office/word/2010/wordml" xmlns:w15="http://schemas.microsoft.com/office/word/2012/wordml" xmlns:w16cex="http://schemas.microsoft.com/office/word/2018/wordml/cex" xmlns:w16cid="http://schemas.microsoft.com/office/word/2016/wordml/cid" xmlns:w16="http://schemas.microsoft.com/office/word/2018/wordml" xmlns:w16se="http://schemas.microsoft.com/office/word/2015/wordml/symex" xmlns:wpg="http://schemas.microsoft.com/office/word/2010/wordprocessingGroup" xmlns:wpi="http://schemas.microsoft.com/office/word/2010/wordprocessingInk" xmlns:wne="http://schemas.microsoft.com/office/word/2006/wordml" xmlns:wps="http://schemas.microsoft.com/office/word/2010/wordprocessingShape" mc:Ignorable="w14 w15 w16se w16cid w16 w16cex wp14">
+<w:footnotes xmlns:wpc="http://schemas.microsoft.com/office/word/2010/wordprocessingCanvas" xmlns:cx="http://schemas.microsoft.com/office/drawing/2014/chartex" xmlns:cx1="http://schemas.microsoft.com/office/drawing/2015/9/8/chartex" xmlns:cx2="http://schemas.microsoft.com/office/drawing/2015/10/21/chartex" xmlns:cx3="http://schemas.microsoft.com/office/drawing/2016/5/9/chartex" xmlns:cx4="http://schemas.microsoft.com/office/drawing/2016/5/10/chartex" xmlns:cx5="http://schemas.microsoft.com/office/drawing/2016/5/11/chartex" xmlns:cx6="http://schemas.microsoft.com/office/drawing/2016/5/12/chartex" xmlns:cx7="http://schemas.microsoft.com/office/drawing/2016/5/13/chartex" xmlns:cx8="http://schemas.microsoft.com/office/drawing/2016/5/14/chartex" xmlns:mc="http://schemas.openxmlformats.org/markup-compatibility/2006" xmlns:aink="http://schemas.microsoft.com/office/drawing/2016/ink" xmlns:am3d="http://schemas.microsoft.com/office/drawing/2017/model3d" xmlns:o="urn:schemas-microsoft-com:office:office" xmlns:r="http://schemas.openxmlformats.org/officeDocument/2006/relationships" xmlns:m="http://schemas.openxmlformats.org/officeDocument/2006/math" xmlns:v="urn:schemas-microsoft-com:vml" xmlns:wp14="http://schemas.microsoft.com/office/word/2010/wordprocessingDrawing" xmlns:wp="http://schemas.openxmlformats.org/drawingml/2006/wordprocessingDrawing" xmlns:w10="urn:schemas-microsoft-com:office:word" xmlns:w="http://schemas.openxmlformats.org/wordprocessingml/2006/main" xmlns:w14="http://schemas.microsoft.com/office/word/2010/wordml" xmlns:w15="http://schemas.microsoft.com/office/word/2012/wordml" xmlns:w16cid="http://schemas.microsoft.com/office/word/2016/wordml/cid" xmlns:w16se="http://schemas.microsoft.com/office/word/2015/wordml/symex" xmlns:wpg="http://schemas.microsoft.com/office/word/2010/wordprocessingGroup" xmlns:wpi="http://schemas.microsoft.com/office/word/2010/wordprocessingInk" xmlns:wne="http://schemas.microsoft.com/office/word/2006/wordml" xmlns:wps="http://schemas.microsoft.com/office/word/2010/wordprocessingShape" mc:Ignorable="w14 w15 w16se w16cid wp14">
   <w:footnote w:type="separator" w:id="-1">
     <w:p>
       <w:pPr>
@@ -3145,11 +3150,11 @@
 </file>
 
 <file path=word/numbering.xml><?xml version="1.0" encoding="utf-8"?>
-<w:numbering xmlns:wpc="http://schemas.microsoft.com/office/word/2010/wordprocessingCanvas" xmlns:cx="http://schemas.microsoft.com/office/drawing/2014/chartex" xmlns:cx1="http://schemas.microsoft.com/office/drawing/2015/9/8/chartex" xmlns:cx2="http://schemas.microsoft.com/office/drawing/2015/10/21/chartex" xmlns:cx3="http://schemas.microsoft.com/office/drawing/2016/5/9/chartex" xmlns:cx4="http://schemas.microsoft.com/office/drawing/2016/5/10/chartex" xmlns:cx5="http://schemas.microsoft.com/office/drawing/2016/5/11/chartex" xmlns:cx6="http://schemas.microsoft.com/office/drawing/2016/5/12/chartex" xmlns:cx7="http://schemas.microsoft.com/office/drawing/2016/5/13/chartex" xmlns:cx8="http://schemas.microsoft.com/office/drawing/2016/5/14/chartex" xmlns:mc="http://schemas.openxmlformats.org/markup-compatibility/2006" xmlns:aink="http://schemas.microsoft.com/office/drawing/2016/ink" xmlns:am3d="http://schemas.microsoft.com/office/drawing/2017/model3d" xmlns:o="urn:schemas-microsoft-com:office:office" xmlns:r="http://schemas.openxmlformats.org/officeDocument/2006/relationships" xmlns:m="http://schemas.openxmlformats.org/officeDocument/2006/math" xmlns:v="urn:schemas-microsoft-com:vml" xmlns:wp14="http://schemas.microsoft.com/office/word/2010/wordprocessingDrawing" xmlns:wp="http://schemas.openxmlformats.org/drawingml/2006/wordprocessingDrawing" xmlns:w10="urn:schemas-microsoft-com:office:word" xmlns:w="http://schemas.openxmlformats.org/wordprocessingml/2006/main" xmlns:w14="http://schemas.microsoft.com/office/word/2010/wordml" xmlns:w15="http://schemas.microsoft.com/office/word/2012/wordml" xmlns:w16cex="http://schemas.microsoft.com/office/word/2018/wordml/cex" xmlns:w16cid="http://schemas.microsoft.com/office/word/2016/wordml/cid" xmlns:w16="http://schemas.microsoft.com/office/word/2018/wordml" xmlns:w16se="http://schemas.microsoft.com/office/word/2015/wordml/symex" xmlns:wpg="http://schemas.microsoft.com/office/word/2010/wordprocessingGroup" xmlns:wpi="http://schemas.microsoft.com/office/word/2010/wordprocessingInk" xmlns:wne="http://schemas.microsoft.com/office/word/2006/wordml" xmlns:wps="http://schemas.microsoft.com/office/word/2010/wordprocessingShape" mc:Ignorable="w14 w15 w16se w16cid w16 w16cex wp14">
+<w:numbering xmlns:wpc="http://schemas.microsoft.com/office/word/2010/wordprocessingCanvas" xmlns:cx="http://schemas.microsoft.com/office/drawing/2014/chartex" xmlns:cx1="http://schemas.microsoft.com/office/drawing/2015/9/8/chartex" xmlns:cx2="http://schemas.microsoft.com/office/drawing/2015/10/21/chartex" xmlns:cx3="http://schemas.microsoft.com/office/drawing/2016/5/9/chartex" xmlns:cx4="http://schemas.microsoft.com/office/drawing/2016/5/10/chartex" xmlns:cx5="http://schemas.microsoft.com/office/drawing/2016/5/11/chartex" xmlns:cx6="http://schemas.microsoft.com/office/drawing/2016/5/12/chartex" xmlns:cx7="http://schemas.microsoft.com/office/drawing/2016/5/13/chartex" xmlns:cx8="http://schemas.microsoft.com/office/drawing/2016/5/14/chartex" xmlns:mc="http://schemas.openxmlformats.org/markup-compatibility/2006" xmlns:aink="http://schemas.microsoft.com/office/drawing/2016/ink" xmlns:am3d="http://schemas.microsoft.com/office/drawing/2017/model3d" xmlns:o="urn:schemas-microsoft-com:office:office" xmlns:r="http://schemas.openxmlformats.org/officeDocument/2006/relationships" xmlns:m="http://schemas.openxmlformats.org/officeDocument/2006/math" xmlns:v="urn:schemas-microsoft-com:vml" xmlns:wp14="http://schemas.microsoft.com/office/word/2010/wordprocessingDrawing" xmlns:wp="http://schemas.openxmlformats.org/drawingml/2006/wordprocessingDrawing" xmlns:w10="urn:schemas-microsoft-com:office:word" xmlns:w="http://schemas.openxmlformats.org/wordprocessingml/2006/main" xmlns:w14="http://schemas.microsoft.com/office/word/2010/wordml" xmlns:w15="http://schemas.microsoft.com/office/word/2012/wordml" xmlns:w16cid="http://schemas.microsoft.com/office/word/2016/wordml/cid" xmlns:w16se="http://schemas.microsoft.com/office/word/2015/wordml/symex" xmlns:wpg="http://schemas.microsoft.com/office/word/2010/wordprocessingGroup" xmlns:wpi="http://schemas.microsoft.com/office/word/2010/wordprocessingInk" xmlns:wne="http://schemas.microsoft.com/office/word/2006/wordml" xmlns:wps="http://schemas.microsoft.com/office/word/2010/wordprocessingShape" mc:Ignorable="w14 w15 w16se w16cid wp14">
   <w:abstractNum w:abstractNumId="0" w15:restartNumberingAfterBreak="0">
     <w:nsid w:val="4CAC2F5C"/>
     <w:multiLevelType w:val="multilevel"/>
-    <w:tmpl w:val="240A001F"/>
+    <w:tmpl w:val="33188428"/>
     <w:lvl w:ilvl="0">
       <w:start w:val="1"/>
       <w:numFmt w:val="decimal"/>
@@ -3161,12 +3166,15 @@
     </w:lvl>
     <w:lvl w:ilvl="1">
       <w:start w:val="1"/>
-      <w:numFmt w:val="decimal"/>
-      <w:lvlText w:val="%1.%2."/>
+      <w:numFmt w:val="bullet"/>
+      <w:lvlText w:val=""/>
       <w:lvlJc w:val="left"/>
       <w:pPr>
         <w:ind w:left="792" w:hanging="432"/>
       </w:pPr>
+      <w:rPr>
+        <w:rFonts w:ascii="Symbol" w:hAnsi="Symbol" w:cs="Symbol" w:hint="default"/>
+      </w:rPr>
     </w:lvl>
     <w:lvl w:ilvl="2">
       <w:start w:val="1"/>
@@ -3239,7 +3247,7 @@
 </file>
 
 <file path=word/styles.xml><?xml version="1.0" encoding="utf-8"?>
-<w:styles xmlns:mc="http://schemas.openxmlformats.org/markup-compatibility/2006" xmlns:r="http://schemas.openxmlformats.org/officeDocument/2006/relationships" xmlns:w="http://schemas.openxmlformats.org/wordprocessingml/2006/main" xmlns:w14="http://schemas.microsoft.com/office/word/2010/wordml" xmlns:w15="http://schemas.microsoft.com/office/word/2012/wordml" xmlns:w16cex="http://schemas.microsoft.com/office/word/2018/wordml/cex" xmlns:w16cid="http://schemas.microsoft.com/office/word/2016/wordml/cid" xmlns:w16="http://schemas.microsoft.com/office/word/2018/wordml" xmlns:w16se="http://schemas.microsoft.com/office/word/2015/wordml/symex" mc:Ignorable="w14 w15 w16se w16cid w16 w16cex">
+<w:styles xmlns:mc="http://schemas.openxmlformats.org/markup-compatibility/2006" xmlns:r="http://schemas.openxmlformats.org/officeDocument/2006/relationships" xmlns:w="http://schemas.openxmlformats.org/wordprocessingml/2006/main" xmlns:w14="http://schemas.microsoft.com/office/word/2010/wordml" xmlns:w15="http://schemas.microsoft.com/office/word/2012/wordml" xmlns:w16cid="http://schemas.microsoft.com/office/word/2016/wordml/cid" xmlns:w16se="http://schemas.microsoft.com/office/word/2015/wordml/symex" mc:Ignorable="w14 w15 w16se w16cid">
   <w:docDefaults>
     <w:rPrDefault>
       <w:rPr>
@@ -4017,7 +4025,7 @@
 </file>
 
 <file path=customXml/itemProps1.xml><?xml version="1.0" encoding="utf-8"?>
-<ds:datastoreItem xmlns:ds="http://schemas.openxmlformats.org/officeDocument/2006/customXml" ds:itemID="{53E4BEE7-9617-49D1-8A59-031B38060F76}">
+<ds:datastoreItem xmlns:ds="http://schemas.openxmlformats.org/officeDocument/2006/customXml" ds:itemID="{7676CDC9-C45F-4923-A951-EBBB9FD29903}">
   <ds:schemaRefs>
     <ds:schemaRef ds:uri="http://schemas.openxmlformats.org/officeDocument/2006/bibliography"/>
   </ds:schemaRefs>

</xml_diff>